<commit_message>
Add submission close date and award info
</commit_message>
<xml_diff>
--- a/assets/docs/StudentAwardsTemplate.docx
+++ b/assets/docs/StudentAwardsTemplate.docx
@@ -122,6 +122,36 @@
     </w:p>
     <w:p>
       <w:pPr>
+        <w:rPr>
+          <w:b/>
+          <w:bCs/>
+        </w:rPr>
+      </w:pPr>
+      <w:r>
+        <w:rPr>
+          <w:b/>
+          <w:bCs/>
+        </w:rPr>
+        <w:t>Abstract submissions close 5pm Friday, 23</w:t>
+      </w:r>
+      <w:r>
+        <w:rPr>
+          <w:b/>
+          <w:bCs/>
+          <w:vertAlign w:val="superscript"/>
+        </w:rPr>
+        <w:t>rd</w:t>
+      </w:r>
+      <w:r>
+        <w:rPr>
+          <w:b/>
+          <w:bCs/>
+        </w:rPr>
+        <w:t xml:space="preserve"> July</w:t>
+      </w:r>
+    </w:p>
+    <w:p>
+      <w:pPr>
         <w:pStyle w:val="Heading2"/>
       </w:pPr>
       <w:r>
@@ -140,7 +170,15 @@
         <w:t xml:space="preserve">The applicant must be </w:t>
       </w:r>
       <w:r>
-        <w:t>a current Master’s or PhD student</w:t>
+        <w:t xml:space="preserve">a current </w:t>
+      </w:r>
+      <w:proofErr w:type="gramStart"/>
+      <w:r>
+        <w:t>Master’s</w:t>
+      </w:r>
+      <w:proofErr w:type="gramEnd"/>
+      <w:r>
+        <w:t xml:space="preserve"> or PhD student</w:t>
       </w:r>
     </w:p>
     <w:p>
@@ -584,7 +622,29 @@
           <w:sz w:val="22"/>
           <w:szCs w:val="22"/>
         </w:rPr>
-        <w:t>Include my abstract in the programme to be published on the APG website?</w:t>
+        <w:t xml:space="preserve">Include my abstract in the </w:t>
+      </w:r>
+      <w:proofErr w:type="spellStart"/>
+      <w:r>
+        <w:rPr>
+          <w:rStyle w:val="Heading1Char"/>
+          <w:rFonts w:asciiTheme="minorHAnsi" w:eastAsiaTheme="minorEastAsia" w:hAnsiTheme="minorHAnsi" w:cstheme="minorHAnsi"/>
+          <w:color w:val="auto"/>
+          <w:sz w:val="22"/>
+          <w:szCs w:val="22"/>
+        </w:rPr>
+        <w:t>programme</w:t>
+      </w:r>
+      <w:proofErr w:type="spellEnd"/>
+      <w:r>
+        <w:rPr>
+          <w:rStyle w:val="Heading1Char"/>
+          <w:rFonts w:asciiTheme="minorHAnsi" w:eastAsiaTheme="minorEastAsia" w:hAnsiTheme="minorHAnsi" w:cstheme="minorHAnsi"/>
+          <w:color w:val="auto"/>
+          <w:sz w:val="22"/>
+          <w:szCs w:val="22"/>
+        </w:rPr>
+        <w:t xml:space="preserve"> to be published on the APG website?</w:t>
       </w:r>
     </w:p>
     <w:p>
@@ -777,8 +837,17 @@
           <w:rStyle w:val="Style1"/>
           <w:rFonts w:cstheme="minorHAnsi"/>
         </w:rPr>
-        <w:t xml:space="preserve"> (1)*</w:t>
-      </w:r>
+        <w:t xml:space="preserve"> (</w:t>
+      </w:r>
+      <w:proofErr w:type="gramStart"/>
+      <w:r>
+        <w:rPr>
+          <w:rStyle w:val="Style1"/>
+          <w:rFonts w:cstheme="minorHAnsi"/>
+        </w:rPr>
+        <w:t>1)*</w:t>
+      </w:r>
+      <w:proofErr w:type="gramEnd"/>
       <w:r>
         <w:t xml:space="preserve">, </w:t>
       </w:r>
@@ -3072,6 +3141,7 @@
     <w:rsid w:val="00BC2772"/>
     <w:rsid w:val="00BD244B"/>
     <w:rsid w:val="00CB3882"/>
+    <w:rsid w:val="00CD3EE3"/>
     <w:rsid w:val="00E91AAC"/>
     <w:rsid w:val="00F50131"/>
   </w:rsids>

</xml_diff>

<commit_message>
awardsfest call for abstracts and save the date
</commit_message>
<xml_diff>
--- a/assets/docs/StudentAwardsTemplate.docx
+++ b/assets/docs/StudentAwardsTemplate.docx
@@ -1,6 +1,6 @@
 
 <file path=word/document.xml><?xml version="1.0" encoding="utf-8"?>
-<w:document xmlns:wpc="http://schemas.microsoft.com/office/word/2010/wordprocessingCanvas" xmlns:cx="http://schemas.microsoft.com/office/drawing/2014/chartex" xmlns:cx1="http://schemas.microsoft.com/office/drawing/2015/9/8/chartex" xmlns:cx2="http://schemas.microsoft.com/office/drawing/2015/10/21/chartex" xmlns:cx3="http://schemas.microsoft.com/office/drawing/2016/5/9/chartex" xmlns:cx4="http://schemas.microsoft.com/office/drawing/2016/5/10/chartex" xmlns:cx5="http://schemas.microsoft.com/office/drawing/2016/5/11/chartex" xmlns:cx6="http://schemas.microsoft.com/office/drawing/2016/5/12/chartex" xmlns:cx7="http://schemas.microsoft.com/office/drawing/2016/5/13/chartex" xmlns:cx8="http://schemas.microsoft.com/office/drawing/2016/5/14/chartex" xmlns:mc="http://schemas.openxmlformats.org/markup-compatibility/2006" xmlns:aink="http://schemas.microsoft.com/office/drawing/2016/ink" xmlns:am3d="http://schemas.microsoft.com/office/drawing/2017/model3d" xmlns:o="urn:schemas-microsoft-com:office:office" xmlns:r="http://schemas.openxmlformats.org/officeDocument/2006/relationships" xmlns:m="http://schemas.openxmlformats.org/officeDocument/2006/math" xmlns:v="urn:schemas-microsoft-com:vml" xmlns:wp14="http://schemas.microsoft.com/office/word/2010/wordprocessingDrawing" xmlns:wp="http://schemas.openxmlformats.org/drawingml/2006/wordprocessingDrawing" xmlns:w10="urn:schemas-microsoft-com:office:word" xmlns:w="http://schemas.openxmlformats.org/wordprocessingml/2006/main" xmlns:w14="http://schemas.microsoft.com/office/word/2010/wordml" xmlns:w15="http://schemas.microsoft.com/office/word/2012/wordml" xmlns:w16cex="http://schemas.microsoft.com/office/word/2018/wordml/cex" xmlns:w16cid="http://schemas.microsoft.com/office/word/2016/wordml/cid" xmlns:w16="http://schemas.microsoft.com/office/word/2018/wordml" xmlns:w16sdtdh="http://schemas.microsoft.com/office/word/2020/wordml/sdtdatahash" xmlns:w16se="http://schemas.microsoft.com/office/word/2015/wordml/symex" xmlns:wpg="http://schemas.microsoft.com/office/word/2010/wordprocessingGroup" xmlns:wpi="http://schemas.microsoft.com/office/word/2010/wordprocessingInk" xmlns:wne="http://schemas.microsoft.com/office/word/2006/wordml" xmlns:wps="http://schemas.microsoft.com/office/word/2010/wordprocessingShape" mc:Ignorable="w14 w15 w16se w16cid w16 w16cex w16sdtdh wp14">
+<w:document xmlns:wpc="http://schemas.microsoft.com/office/word/2010/wordprocessingCanvas" xmlns:cx="http://schemas.microsoft.com/office/drawing/2014/chartex" xmlns:cx1="http://schemas.microsoft.com/office/drawing/2015/9/8/chartex" xmlns:cx2="http://schemas.microsoft.com/office/drawing/2015/10/21/chartex" xmlns:cx3="http://schemas.microsoft.com/office/drawing/2016/5/9/chartex" xmlns:cx4="http://schemas.microsoft.com/office/drawing/2016/5/10/chartex" xmlns:cx5="http://schemas.microsoft.com/office/drawing/2016/5/11/chartex" xmlns:cx6="http://schemas.microsoft.com/office/drawing/2016/5/12/chartex" xmlns:cx7="http://schemas.microsoft.com/office/drawing/2016/5/13/chartex" xmlns:cx8="http://schemas.microsoft.com/office/drawing/2016/5/14/chartex" xmlns:mc="http://schemas.openxmlformats.org/markup-compatibility/2006" xmlns:aink="http://schemas.microsoft.com/office/drawing/2016/ink" xmlns:am3d="http://schemas.microsoft.com/office/drawing/2017/model3d" xmlns:o="urn:schemas-microsoft-com:office:office" xmlns:oel="http://schemas.microsoft.com/office/2019/extlst" xmlns:r="http://schemas.openxmlformats.org/officeDocument/2006/relationships" xmlns:m="http://schemas.openxmlformats.org/officeDocument/2006/math" xmlns:v="urn:schemas-microsoft-com:vml" xmlns:wp14="http://schemas.microsoft.com/office/word/2010/wordprocessingDrawing" xmlns:wp="http://schemas.openxmlformats.org/drawingml/2006/wordprocessingDrawing" xmlns:w10="urn:schemas-microsoft-com:office:word" xmlns:w="http://schemas.openxmlformats.org/wordprocessingml/2006/main" xmlns:w14="http://schemas.microsoft.com/office/word/2010/wordml" xmlns:w15="http://schemas.microsoft.com/office/word/2012/wordml" xmlns:w16cex="http://schemas.microsoft.com/office/word/2018/wordml/cex" xmlns:w16cid="http://schemas.microsoft.com/office/word/2016/wordml/cid" xmlns:w16="http://schemas.microsoft.com/office/word/2018/wordml" xmlns:w16sdtdh="http://schemas.microsoft.com/office/word/2020/wordml/sdtdatahash" xmlns:w16se="http://schemas.microsoft.com/office/word/2015/wordml/symex" xmlns:wpg="http://schemas.microsoft.com/office/word/2010/wordprocessingGroup" xmlns:wpi="http://schemas.microsoft.com/office/word/2010/wordprocessingInk" xmlns:wne="http://schemas.microsoft.com/office/word/2006/wordml" xmlns:wps="http://schemas.microsoft.com/office/word/2010/wordprocessingShape" mc:Ignorable="w14 w15 w16se w16cid w16 w16cex w16sdtdh wp14">
   <w:body>
     <w:p>
       <w:pPr>
@@ -118,36 +118,6 @@
       </w:r>
       <w:r>
         <w:t xml:space="preserve"> please contact a committee member directly to confirm your submission.</w:t>
-      </w:r>
-    </w:p>
-    <w:p>
-      <w:pPr>
-        <w:rPr>
-          <w:b/>
-          <w:bCs/>
-        </w:rPr>
-      </w:pPr>
-      <w:r>
-        <w:rPr>
-          <w:b/>
-          <w:bCs/>
-        </w:rPr>
-        <w:t>Abstract submissions close 5pm Friday, 23</w:t>
-      </w:r>
-      <w:r>
-        <w:rPr>
-          <w:b/>
-          <w:bCs/>
-          <w:vertAlign w:val="superscript"/>
-        </w:rPr>
-        <w:t>rd</w:t>
-      </w:r>
-      <w:r>
-        <w:rPr>
-          <w:b/>
-          <w:bCs/>
-        </w:rPr>
-        <w:t xml:space="preserve"> July</w:t>
       </w:r>
     </w:p>
     <w:p>
@@ -1155,7 +1125,7 @@
 </file>
 
 <file path=word/numbering.xml><?xml version="1.0" encoding="utf-8"?>
-<w:numbering xmlns:wpc="http://schemas.microsoft.com/office/word/2010/wordprocessingCanvas" xmlns:cx="http://schemas.microsoft.com/office/drawing/2014/chartex" xmlns:cx1="http://schemas.microsoft.com/office/drawing/2015/9/8/chartex" xmlns:cx2="http://schemas.microsoft.com/office/drawing/2015/10/21/chartex" xmlns:cx3="http://schemas.microsoft.com/office/drawing/2016/5/9/chartex" xmlns:cx4="http://schemas.microsoft.com/office/drawing/2016/5/10/chartex" xmlns:cx5="http://schemas.microsoft.com/office/drawing/2016/5/11/chartex" xmlns:cx6="http://schemas.microsoft.com/office/drawing/2016/5/12/chartex" xmlns:cx7="http://schemas.microsoft.com/office/drawing/2016/5/13/chartex" xmlns:cx8="http://schemas.microsoft.com/office/drawing/2016/5/14/chartex" xmlns:mc="http://schemas.openxmlformats.org/markup-compatibility/2006" xmlns:aink="http://schemas.microsoft.com/office/drawing/2016/ink" xmlns:am3d="http://schemas.microsoft.com/office/drawing/2017/model3d" xmlns:o="urn:schemas-microsoft-com:office:office" xmlns:r="http://schemas.openxmlformats.org/officeDocument/2006/relationships" xmlns:m="http://schemas.openxmlformats.org/officeDocument/2006/math" xmlns:v="urn:schemas-microsoft-com:vml" xmlns:wp14="http://schemas.microsoft.com/office/word/2010/wordprocessingDrawing" xmlns:wp="http://schemas.openxmlformats.org/drawingml/2006/wordprocessingDrawing" xmlns:w10="urn:schemas-microsoft-com:office:word" xmlns:w="http://schemas.openxmlformats.org/wordprocessingml/2006/main" xmlns:w14="http://schemas.microsoft.com/office/word/2010/wordml" xmlns:w15="http://schemas.microsoft.com/office/word/2012/wordml" xmlns:w16cex="http://schemas.microsoft.com/office/word/2018/wordml/cex" xmlns:w16cid="http://schemas.microsoft.com/office/word/2016/wordml/cid" xmlns:w16="http://schemas.microsoft.com/office/word/2018/wordml" xmlns:w16sdtdh="http://schemas.microsoft.com/office/word/2020/wordml/sdtdatahash" xmlns:w16se="http://schemas.microsoft.com/office/word/2015/wordml/symex" xmlns:wpg="http://schemas.microsoft.com/office/word/2010/wordprocessingGroup" xmlns:wpi="http://schemas.microsoft.com/office/word/2010/wordprocessingInk" xmlns:wne="http://schemas.microsoft.com/office/word/2006/wordml" xmlns:wps="http://schemas.microsoft.com/office/word/2010/wordprocessingShape" mc:Ignorable="w14 w15 w16se w16cid w16 w16cex w16sdtdh wp14">
+<w:numbering xmlns:wpc="http://schemas.microsoft.com/office/word/2010/wordprocessingCanvas" xmlns:cx="http://schemas.microsoft.com/office/drawing/2014/chartex" xmlns:cx1="http://schemas.microsoft.com/office/drawing/2015/9/8/chartex" xmlns:cx2="http://schemas.microsoft.com/office/drawing/2015/10/21/chartex" xmlns:cx3="http://schemas.microsoft.com/office/drawing/2016/5/9/chartex" xmlns:cx4="http://schemas.microsoft.com/office/drawing/2016/5/10/chartex" xmlns:cx5="http://schemas.microsoft.com/office/drawing/2016/5/11/chartex" xmlns:cx6="http://schemas.microsoft.com/office/drawing/2016/5/12/chartex" xmlns:cx7="http://schemas.microsoft.com/office/drawing/2016/5/13/chartex" xmlns:cx8="http://schemas.microsoft.com/office/drawing/2016/5/14/chartex" xmlns:mc="http://schemas.openxmlformats.org/markup-compatibility/2006" xmlns:aink="http://schemas.microsoft.com/office/drawing/2016/ink" xmlns:am3d="http://schemas.microsoft.com/office/drawing/2017/model3d" xmlns:o="urn:schemas-microsoft-com:office:office" xmlns:oel="http://schemas.microsoft.com/office/2019/extlst" xmlns:r="http://schemas.openxmlformats.org/officeDocument/2006/relationships" xmlns:m="http://schemas.openxmlformats.org/officeDocument/2006/math" xmlns:v="urn:schemas-microsoft-com:vml" xmlns:wp14="http://schemas.microsoft.com/office/word/2010/wordprocessingDrawing" xmlns:wp="http://schemas.openxmlformats.org/drawingml/2006/wordprocessingDrawing" xmlns:w10="urn:schemas-microsoft-com:office:word" xmlns:w="http://schemas.openxmlformats.org/wordprocessingml/2006/main" xmlns:w14="http://schemas.microsoft.com/office/word/2010/wordml" xmlns:w15="http://schemas.microsoft.com/office/word/2012/wordml" xmlns:w16cex="http://schemas.microsoft.com/office/word/2018/wordml/cex" xmlns:w16cid="http://schemas.microsoft.com/office/word/2016/wordml/cid" xmlns:w16="http://schemas.microsoft.com/office/word/2018/wordml" xmlns:w16sdtdh="http://schemas.microsoft.com/office/word/2020/wordml/sdtdatahash" xmlns:w16se="http://schemas.microsoft.com/office/word/2015/wordml/symex" xmlns:wpg="http://schemas.microsoft.com/office/word/2010/wordprocessingGroup" xmlns:wpi="http://schemas.microsoft.com/office/word/2010/wordprocessingInk" xmlns:wne="http://schemas.microsoft.com/office/word/2006/wordml" xmlns:wps="http://schemas.microsoft.com/office/word/2010/wordprocessingShape" mc:Ignorable="w14 w15 w16se w16cid w16 w16cex w16sdtdh wp14">
   <w:abstractNum w:abstractNumId="0" w15:restartNumberingAfterBreak="0">
     <w:nsid w:val="26FF4B66"/>
     <w:multiLevelType w:val="hybridMultilevel"/>
@@ -1495,13 +1465,13 @@
       </w:rPr>
     </w:lvl>
   </w:abstractNum>
-  <w:num w:numId="1">
+  <w:num w:numId="1" w16cid:durableId="1162963730">
     <w:abstractNumId w:val="1"/>
   </w:num>
-  <w:num w:numId="2">
+  <w:num w:numId="2" w16cid:durableId="964048263">
     <w:abstractNumId w:val="0"/>
   </w:num>
-  <w:num w:numId="3">
+  <w:num w:numId="3" w16cid:durableId="1864392858">
     <w:abstractNumId w:val="2"/>
   </w:num>
 </w:numbering>
@@ -2551,7 +2521,7 @@
 </file>
 
 <file path=word/glossary/document.xml><?xml version="1.0" encoding="utf-8"?>
-<w:glossaryDocument xmlns:wpc="http://schemas.microsoft.com/office/word/2010/wordprocessingCanvas" xmlns:cx="http://schemas.microsoft.com/office/drawing/2014/chartex" xmlns:cx1="http://schemas.microsoft.com/office/drawing/2015/9/8/chartex" xmlns:cx2="http://schemas.microsoft.com/office/drawing/2015/10/21/chartex" xmlns:cx3="http://schemas.microsoft.com/office/drawing/2016/5/9/chartex" xmlns:cx4="http://schemas.microsoft.com/office/drawing/2016/5/10/chartex" xmlns:cx5="http://schemas.microsoft.com/office/drawing/2016/5/11/chartex" xmlns:cx6="http://schemas.microsoft.com/office/drawing/2016/5/12/chartex" xmlns:cx7="http://schemas.microsoft.com/office/drawing/2016/5/13/chartex" xmlns:cx8="http://schemas.microsoft.com/office/drawing/2016/5/14/chartex" xmlns:mc="http://schemas.openxmlformats.org/markup-compatibility/2006" xmlns:aink="http://schemas.microsoft.com/office/drawing/2016/ink" xmlns:am3d="http://schemas.microsoft.com/office/drawing/2017/model3d" xmlns:o="urn:schemas-microsoft-com:office:office" xmlns:r="http://schemas.openxmlformats.org/officeDocument/2006/relationships" xmlns:m="http://schemas.openxmlformats.org/officeDocument/2006/math" xmlns:v="urn:schemas-microsoft-com:vml" xmlns:wp14="http://schemas.microsoft.com/office/word/2010/wordprocessingDrawing" xmlns:wp="http://schemas.openxmlformats.org/drawingml/2006/wordprocessingDrawing" xmlns:w10="urn:schemas-microsoft-com:office:word" xmlns:w="http://schemas.openxmlformats.org/wordprocessingml/2006/main" xmlns:w14="http://schemas.microsoft.com/office/word/2010/wordml" xmlns:w15="http://schemas.microsoft.com/office/word/2012/wordml" xmlns:w16cex="http://schemas.microsoft.com/office/word/2018/wordml/cex" xmlns:w16cid="http://schemas.microsoft.com/office/word/2016/wordml/cid" xmlns:w16="http://schemas.microsoft.com/office/word/2018/wordml" xmlns:w16sdtdh="http://schemas.microsoft.com/office/word/2020/wordml/sdtdatahash" xmlns:w16se="http://schemas.microsoft.com/office/word/2015/wordml/symex" xmlns:wpg="http://schemas.microsoft.com/office/word/2010/wordprocessingGroup" xmlns:wpi="http://schemas.microsoft.com/office/word/2010/wordprocessingInk" xmlns:wne="http://schemas.microsoft.com/office/word/2006/wordml" xmlns:wps="http://schemas.microsoft.com/office/word/2010/wordprocessingShape" mc:Ignorable="w14 w15 w16se w16cid w16 w16cex w16sdtdh wp14">
+<w:glossaryDocument xmlns:wpc="http://schemas.microsoft.com/office/word/2010/wordprocessingCanvas" xmlns:cx="http://schemas.microsoft.com/office/drawing/2014/chartex" xmlns:cx1="http://schemas.microsoft.com/office/drawing/2015/9/8/chartex" xmlns:cx2="http://schemas.microsoft.com/office/drawing/2015/10/21/chartex" xmlns:cx3="http://schemas.microsoft.com/office/drawing/2016/5/9/chartex" xmlns:cx4="http://schemas.microsoft.com/office/drawing/2016/5/10/chartex" xmlns:cx5="http://schemas.microsoft.com/office/drawing/2016/5/11/chartex" xmlns:cx6="http://schemas.microsoft.com/office/drawing/2016/5/12/chartex" xmlns:cx7="http://schemas.microsoft.com/office/drawing/2016/5/13/chartex" xmlns:cx8="http://schemas.microsoft.com/office/drawing/2016/5/14/chartex" xmlns:mc="http://schemas.openxmlformats.org/markup-compatibility/2006" xmlns:aink="http://schemas.microsoft.com/office/drawing/2016/ink" xmlns:am3d="http://schemas.microsoft.com/office/drawing/2017/model3d" xmlns:o="urn:schemas-microsoft-com:office:office" xmlns:oel="http://schemas.microsoft.com/office/2019/extlst" xmlns:r="http://schemas.openxmlformats.org/officeDocument/2006/relationships" xmlns:m="http://schemas.openxmlformats.org/officeDocument/2006/math" xmlns:v="urn:schemas-microsoft-com:vml" xmlns:wp14="http://schemas.microsoft.com/office/word/2010/wordprocessingDrawing" xmlns:wp="http://schemas.openxmlformats.org/drawingml/2006/wordprocessingDrawing" xmlns:w10="urn:schemas-microsoft-com:office:word" xmlns:w="http://schemas.openxmlformats.org/wordprocessingml/2006/main" xmlns:w14="http://schemas.microsoft.com/office/word/2010/wordml" xmlns:w15="http://schemas.microsoft.com/office/word/2012/wordml" xmlns:w16cex="http://schemas.microsoft.com/office/word/2018/wordml/cex" xmlns:w16cid="http://schemas.microsoft.com/office/word/2016/wordml/cid" xmlns:w16="http://schemas.microsoft.com/office/word/2018/wordml" xmlns:w16sdtdh="http://schemas.microsoft.com/office/word/2020/wordml/sdtdatahash" xmlns:w16se="http://schemas.microsoft.com/office/word/2015/wordml/symex" xmlns:wpg="http://schemas.microsoft.com/office/word/2010/wordprocessingGroup" xmlns:wpi="http://schemas.microsoft.com/office/word/2010/wordprocessingInk" xmlns:wne="http://schemas.microsoft.com/office/word/2006/wordml" xmlns:wps="http://schemas.microsoft.com/office/word/2010/wordprocessingShape" mc:Ignorable="w14 w15 w16se w16cid w16 w16cex w16sdtdh wp14">
   <w:docParts>
     <w:docPart>
       <w:docPartPr>
@@ -3101,6 +3071,7 @@
     <w:rsid w:val="005D2CDA"/>
     <w:rsid w:val="005E4FC5"/>
     <w:rsid w:val="006216E0"/>
+    <w:rsid w:val="0068640D"/>
     <w:rsid w:val="006B2153"/>
     <w:rsid w:val="00933235"/>
     <w:rsid w:val="009C2574"/>

</xml_diff>